<commit_message>
more documentation and removed some little errors
</commit_message>
<xml_diff>
--- a/Installation of Visbo Connect.docx
+++ b/Installation of Visbo Connect.docx
@@ -1,6 +1,6 @@
 
 <file path=word/document.xml><?xml version="1.0" encoding="utf-8"?>
-<w:document xmlns:wpc="http://schemas.microsoft.com/office/word/2010/wordprocessingCanvas" xmlns:cx="http://schemas.microsoft.com/office/drawing/2014/chartex" xmlns:cx1="http://schemas.microsoft.com/office/drawing/2015/9/8/chartex" xmlns:cx2="http://schemas.microsoft.com/office/drawing/2015/10/21/chartex" xmlns:cx3="http://schemas.microsoft.com/office/drawing/2016/5/9/chartex" xmlns:cx4="http://schemas.microsoft.com/office/drawing/2016/5/10/chartex" xmlns:cx5="http://schemas.microsoft.com/office/drawing/2016/5/11/chartex" xmlns:cx6="http://schemas.microsoft.com/office/drawing/2016/5/12/chartex" xmlns:cx7="http://schemas.microsoft.com/office/drawing/2016/5/13/chartex" xmlns:cx8="http://schemas.microsoft.com/office/drawing/2016/5/14/chartex" xmlns:mc="http://schemas.openxmlformats.org/markup-compatibility/2006" xmlns:aink="http://schemas.microsoft.com/office/drawing/2016/ink" xmlns:am3d="http://schemas.microsoft.com/office/drawing/2017/model3d" xmlns:o="urn:schemas-microsoft-com:office:office" xmlns:r="http://schemas.openxmlformats.org/officeDocument/2006/relationships" xmlns:m="http://schemas.openxmlformats.org/officeDocument/2006/math" xmlns:v="urn:schemas-microsoft-com:vml" xmlns:wp14="http://schemas.microsoft.com/office/word/2010/wordprocessingDrawing" xmlns:wp="http://schemas.openxmlformats.org/drawingml/2006/wordprocessingDrawing" xmlns:w10="urn:schemas-microsoft-com:office:word" xmlns:w="http://schemas.openxmlformats.org/wordprocessingml/2006/main" xmlns:w14="http://schemas.microsoft.com/office/word/2010/wordml" xmlns:w15="http://schemas.microsoft.com/office/word/2012/wordml" xmlns:w16cex="http://schemas.microsoft.com/office/word/2018/wordml/cex" xmlns:w16cid="http://schemas.microsoft.com/office/word/2016/wordml/cid" xmlns:w16="http://schemas.microsoft.com/office/word/2018/wordml" xmlns:w16sdtdh="http://schemas.microsoft.com/office/word/2020/wordml/sdtdatahash" xmlns:w16se="http://schemas.microsoft.com/office/word/2015/wordml/symex" xmlns:wpg="http://schemas.microsoft.com/office/word/2010/wordprocessingGroup" xmlns:wpi="http://schemas.microsoft.com/office/word/2010/wordprocessingInk" xmlns:wne="http://schemas.microsoft.com/office/word/2006/wordml" xmlns:wps="http://schemas.microsoft.com/office/word/2010/wordprocessingShape" mc:Ignorable="w14 w15 w16se w16cid w16 w16cex w16sdtdh wp14">
+<w:document xmlns:wpc="http://schemas.microsoft.com/office/word/2010/wordprocessingCanvas" xmlns:cx="http://schemas.microsoft.com/office/drawing/2014/chartex" xmlns:cx1="http://schemas.microsoft.com/office/drawing/2015/9/8/chartex" xmlns:cx2="http://schemas.microsoft.com/office/drawing/2015/10/21/chartex" xmlns:cx3="http://schemas.microsoft.com/office/drawing/2016/5/9/chartex" xmlns:cx4="http://schemas.microsoft.com/office/drawing/2016/5/10/chartex" xmlns:cx5="http://schemas.microsoft.com/office/drawing/2016/5/11/chartex" xmlns:cx6="http://schemas.microsoft.com/office/drawing/2016/5/12/chartex" xmlns:cx7="http://schemas.microsoft.com/office/drawing/2016/5/13/chartex" xmlns:cx8="http://schemas.microsoft.com/office/drawing/2016/5/14/chartex" xmlns:mc="http://schemas.openxmlformats.org/markup-compatibility/2006" xmlns:aink="http://schemas.microsoft.com/office/drawing/2016/ink" xmlns:am3d="http://schemas.microsoft.com/office/drawing/2017/model3d" xmlns:o="urn:schemas-microsoft-com:office:office" xmlns:oel="http://schemas.microsoft.com/office/2019/extlst" xmlns:r="http://schemas.openxmlformats.org/officeDocument/2006/relationships" xmlns:m="http://schemas.openxmlformats.org/officeDocument/2006/math" xmlns:v="urn:schemas-microsoft-com:vml" xmlns:wp14="http://schemas.microsoft.com/office/word/2010/wordprocessingDrawing" xmlns:wp="http://schemas.openxmlformats.org/drawingml/2006/wordprocessingDrawing" xmlns:w10="urn:schemas-microsoft-com:office:word" xmlns:w="http://schemas.openxmlformats.org/wordprocessingml/2006/main" xmlns:w14="http://schemas.microsoft.com/office/word/2010/wordml" xmlns:w15="http://schemas.microsoft.com/office/word/2012/wordml" xmlns:w16cex="http://schemas.microsoft.com/office/word/2018/wordml/cex" xmlns:w16cid="http://schemas.microsoft.com/office/word/2016/wordml/cid" xmlns:w16="http://schemas.microsoft.com/office/word/2018/wordml" xmlns:w16sdtdh="http://schemas.microsoft.com/office/word/2020/wordml/sdtdatahash" xmlns:w16se="http://schemas.microsoft.com/office/word/2015/wordml/symex" xmlns:wpg="http://schemas.microsoft.com/office/word/2010/wordprocessingGroup" xmlns:wpi="http://schemas.microsoft.com/office/word/2010/wordprocessingInk" xmlns:wne="http://schemas.microsoft.com/office/word/2006/wordml" xmlns:wps="http://schemas.microsoft.com/office/word/2010/wordprocessingShape" mc:Ignorable="w14 w15 w16se w16cid w16 w16cex w16sdtdh wp14">
   <w:body>
     <w:p>
       <w:pPr>
@@ -62,7 +62,25 @@
           <w:bCs/>
           <w:u w:val="single"/>
         </w:rPr>
-        <w:t>Installation of visbo-connect</w:t>
+        <w:t xml:space="preserve">Installation of </w:t>
+      </w:r>
+      <w:proofErr w:type="spellStart"/>
+      <w:r>
+        <w:rPr>
+          <w:b/>
+          <w:bCs/>
+          <w:u w:val="single"/>
+        </w:rPr>
+        <w:t>visbo</w:t>
+      </w:r>
+      <w:proofErr w:type="spellEnd"/>
+      <w:r>
+        <w:rPr>
+          <w:b/>
+          <w:bCs/>
+          <w:u w:val="single"/>
+        </w:rPr>
+        <w:t>-connect</w:t>
       </w:r>
     </w:p>
     <w:p>
@@ -72,8 +90,13 @@
       <w:r>
         <w:t>“</w:t>
       </w:r>
-      <w:r>
-        <w:t>visbo-connect Setup 0.8.1</w:t>
+      <w:proofErr w:type="spellStart"/>
+      <w:r>
+        <w:t>visbo</w:t>
+      </w:r>
+      <w:proofErr w:type="spellEnd"/>
+      <w:r>
+        <w:t>-connect Setup 0.8.1</w:t>
       </w:r>
       <w:r>
         <w:t>.exe”</w:t>
@@ -86,6 +109,9 @@
     </w:p>
     <w:p>
       <w:r>
+        <w:rPr>
+          <w:noProof/>
+        </w:rPr>
         <w:drawing>
           <wp:inline distT="0" distB="0" distL="0" distR="0" wp14:anchorId="20278672" wp14:editId="275D8115">
             <wp:extent cx="2883048" cy="1219263"/>
@@ -134,6 +160,9 @@
     </w:p>
     <w:p>
       <w:r>
+        <w:rPr>
+          <w:noProof/>
+        </w:rPr>
         <w:drawing>
           <wp:inline distT="0" distB="0" distL="0" distR="0" wp14:anchorId="382C99C5" wp14:editId="2213F4C8">
             <wp:extent cx="2997354" cy="946199"/>
@@ -175,11 +204,21 @@
       <w:r>
         <w:t xml:space="preserve">Download the file </w:t>
       </w:r>
-      <w:r>
-        <w:t>vcn_config</w:t>
-      </w:r>
-      <w:r>
-        <w:t>.json and put it into the folder</w:t>
+      <w:proofErr w:type="spellStart"/>
+      <w:r>
+        <w:t>vcn_</w:t>
+      </w:r>
+      <w:proofErr w:type="gramStart"/>
+      <w:r>
+        <w:t>config</w:t>
+      </w:r>
+      <w:r>
+        <w:t>.json</w:t>
+      </w:r>
+      <w:proofErr w:type="spellEnd"/>
+      <w:proofErr w:type="gramEnd"/>
+      <w:r>
+        <w:t xml:space="preserve"> and put it into the folder</w:t>
       </w:r>
     </w:p>
     <w:p>
@@ -200,13 +239,37 @@
     </w:p>
     <w:p>
       <w:r>
-        <w:t>{"excelExe":"C:\\Program Files (x86)\\Microsoft Office\\root\\Office16\\EXCEL.EXE",</w:t>
+        <w:t>{"</w:t>
+      </w:r>
+      <w:proofErr w:type="spellStart"/>
+      <w:r>
+        <w:t>excelExe</w:t>
+      </w:r>
+      <w:proofErr w:type="spellEnd"/>
+      <w:r>
+        <w:t>":"C:\\Program Files (x</w:t>
+      </w:r>
+      <w:proofErr w:type="gramStart"/>
+      <w:r>
+        <w:t>86)\\Microsoft</w:t>
+      </w:r>
+      <w:proofErr w:type="gramEnd"/>
+      <w:r>
+        <w:t xml:space="preserve"> Office\\root\\Office16\\EXCEL.EXE",</w:t>
       </w:r>
       <w:r>
         <w:br/>
       </w:r>
       <w:r>
-        <w:t>"speSheet":"C:\\Visbo\\VISBO SPE\\Visbo Project Edit.xlsx"}</w:t>
+        <w:t>"</w:t>
+      </w:r>
+      <w:proofErr w:type="spellStart"/>
+      <w:r>
+        <w:t>speSheet</w:t>
+      </w:r>
+      <w:proofErr w:type="spellEnd"/>
+      <w:r>
+        <w:t>":"C:\\Visbo\\VISBO SPE\\Visbo Project Edit.xlsx"}</w:t>
       </w:r>
     </w:p>
     <w:p>
@@ -233,10 +296,42 @@
     </w:p>
     <w:p>
       <w:r>
-        <w:t xml:space="preserve">Create json file with the following content: </w:t>
-      </w:r>
-      <w:r>
-        <w:t>{"parameter":["vpid","vpvid"]}</w:t>
+        <w:t xml:space="preserve">Create </w:t>
+      </w:r>
+      <w:proofErr w:type="spellStart"/>
+      <w:r>
+        <w:t>json</w:t>
+      </w:r>
+      <w:proofErr w:type="spellEnd"/>
+      <w:r>
+        <w:t xml:space="preserve"> file with the following content: </w:t>
+      </w:r>
+      <w:r>
+        <w:t>{"parameter</w:t>
+      </w:r>
+      <w:proofErr w:type="gramStart"/>
+      <w:r>
+        <w:t>":[</w:t>
+      </w:r>
+      <w:proofErr w:type="gramEnd"/>
+      <w:r>
+        <w:t>"</w:t>
+      </w:r>
+      <w:proofErr w:type="spellStart"/>
+      <w:r>
+        <w:t>vpid</w:t>
+      </w:r>
+      <w:proofErr w:type="spellEnd"/>
+      <w:r>
+        <w:t>","</w:t>
+      </w:r>
+      <w:proofErr w:type="spellStart"/>
+      <w:r>
+        <w:t>vpvid</w:t>
+      </w:r>
+      <w:proofErr w:type="spellEnd"/>
+      <w:r>
+        <w:t>"]}</w:t>
       </w:r>
       <w:r>
         <w:t xml:space="preserve"> and save it to the local storage.</w:t>
@@ -249,6 +344,9 @@
     </w:p>
     <w:p>
       <w:r>
+        <w:rPr>
+          <w:noProof/>
+        </w:rPr>
         <w:drawing>
           <wp:inline distT="0" distB="0" distL="0" distR="0" wp14:anchorId="098506FA" wp14:editId="2BFBFC5A">
             <wp:extent cx="2190442" cy="1412564"/>
@@ -288,12 +386,22 @@
     </w:p>
     <w:p>
       <w:r>
-        <w:lastRenderedPageBreak/>
-        <w:t>Click on the “Add Setting”-Button and select the file created json file. Afterwards click on Import.</w:t>
-      </w:r>
-    </w:p>
-    <w:p>
-      <w:r>
+        <w:t xml:space="preserve">Click on the “Add Setting”-Button and select the file created </w:t>
+      </w:r>
+      <w:proofErr w:type="spellStart"/>
+      <w:r>
+        <w:t>json</w:t>
+      </w:r>
+      <w:proofErr w:type="spellEnd"/>
+      <w:r>
+        <w:t xml:space="preserve"> file. Afterwards click on Import.</w:t>
+      </w:r>
+    </w:p>
+    <w:p>
+      <w:r>
+        <w:rPr>
+          <w:noProof/>
+        </w:rPr>
         <w:drawing>
           <wp:inline distT="0" distB="0" distL="0" distR="0" wp14:anchorId="615123D0" wp14:editId="5E43F836">
             <wp:extent cx="2185597" cy="1952367"/>
@@ -333,11 +441,22 @@
     </w:p>
     <w:p>
       <w:r>
-        <w:t>Use “CustomEdit” as type and choose the name of the button.</w:t>
-      </w:r>
-    </w:p>
-    <w:p>
-      <w:r>
+        <w:t>Use “</w:t>
+      </w:r>
+      <w:proofErr w:type="spellStart"/>
+      <w:r>
+        <w:t>CustomEdit</w:t>
+      </w:r>
+      <w:proofErr w:type="spellEnd"/>
+      <w:r>
+        <w:t>” as type and choose the name of the button.</w:t>
+      </w:r>
+    </w:p>
+    <w:p>
+      <w:r>
+        <w:rPr>
+          <w:noProof/>
+        </w:rPr>
         <w:drawing>
           <wp:inline distT="0" distB="0" distL="0" distR="0" wp14:anchorId="31A51CBB" wp14:editId="264BF2AC">
             <wp:extent cx="3067208" cy="1739989"/>
@@ -382,6 +501,9 @@
     </w:p>
     <w:p>
       <w:r>
+        <w:rPr>
+          <w:noProof/>
+        </w:rPr>
         <w:drawing>
           <wp:inline distT="0" distB="0" distL="0" distR="0" wp14:anchorId="452F4ECF" wp14:editId="4F8CDB41">
             <wp:extent cx="3031525" cy="1711175"/>
@@ -425,6 +547,7 @@
         <w:rPr>
           <w:b/>
           <w:bCs/>
+          <w:highlight w:val="yellow"/>
           <w:u w:val="single"/>
         </w:rPr>
       </w:pPr>
@@ -432,21 +555,48 @@
         <w:rPr>
           <w:b/>
           <w:bCs/>
+          <w:highlight w:val="yellow"/>
           <w:u w:val="single"/>
         </w:rPr>
         <w:t>Usage Project Edit started from the Web UI</w:t>
       </w:r>
     </w:p>
     <w:p>
-      <w:r>
-        <w:t>Now whenever you click on the newly defined Project Edit Button in WebUI the following window shows up:</w:t>
-      </w:r>
-    </w:p>
-    <w:p>
-      <w:r>
+      <w:pPr>
+        <w:rPr>
+          <w:highlight w:val="yellow"/>
+        </w:rPr>
+      </w:pPr>
+      <w:r>
+        <w:rPr>
+          <w:highlight w:val="yellow"/>
+        </w:rPr>
+        <w:t xml:space="preserve">Now whenever you click on the newly defined Project Edit Button in </w:t>
+      </w:r>
+      <w:proofErr w:type="spellStart"/>
+      <w:r>
+        <w:rPr>
+          <w:highlight w:val="yellow"/>
+        </w:rPr>
+        <w:t>WebUI</w:t>
+      </w:r>
+      <w:proofErr w:type="spellEnd"/>
+      <w:r>
+        <w:rPr>
+          <w:highlight w:val="yellow"/>
+        </w:rPr>
+        <w:t xml:space="preserve"> the following window shows up:</w:t>
+      </w:r>
+    </w:p>
+    <w:p>
+      <w:r>
+        <w:rPr>
+          <w:noProof/>
+          <w:highlight w:val="yellow"/>
+        </w:rPr>
         <w:drawing>
-          <wp:inline distT="0" distB="0" distL="0" distR="0" wp14:anchorId="4587CF6C" wp14:editId="062D4465">
-            <wp:extent cx="3035456" cy="1162110"/>
+          <wp:inline distT="0" distB="0" distL="0" distR="0" wp14:anchorId="4587CF6C" wp14:editId="58539373">
+            <wp:extent cx="4876800" cy="1162050"/>
             <wp:effectExtent l="0" t="0" r="0" b="0"/>
             <wp:docPr id="9" name="Grafik 9"/>
             <wp:cNvGraphicFramePr>
@@ -468,7 +618,7 @@
                   <pic:spPr>
                     <a:xfrm>
                       <a:off x="0" y="0"/>
-                      <a:ext cx="3035456" cy="1162110"/>
+                      <a:ext cx="4877052" cy="1162110"/>
                     </a:xfrm>
                     <a:prstGeom prst="rect">
                       <a:avLst/>
@@ -483,12 +633,14 @@
     </w:p>
     <w:p>
       <w:r>
-        <w:lastRenderedPageBreak/>
         <w:t>After you click on “Edit my Project” the VISBO Project Edit will start up in Excel and the project values can be changed in within the VISBO Project Edit.</w:t>
       </w:r>
     </w:p>
     <w:p>
       <w:r>
+        <w:rPr>
+          <w:noProof/>
+        </w:rPr>
         <w:drawing>
           <wp:inline distT="0" distB="0" distL="0" distR="0" wp14:anchorId="39D7A999" wp14:editId="21922036">
             <wp:extent cx="4629388" cy="3422826"/>
@@ -539,7 +691,7 @@
 </file>
 
 <file path=word/numbering.xml><?xml version="1.0" encoding="utf-8"?>
-<w:numbering xmlns:wpc="http://schemas.microsoft.com/office/word/2010/wordprocessingCanvas" xmlns:cx="http://schemas.microsoft.com/office/drawing/2014/chartex" xmlns:cx1="http://schemas.microsoft.com/office/drawing/2015/9/8/chartex" xmlns:cx2="http://schemas.microsoft.com/office/drawing/2015/10/21/chartex" xmlns:cx3="http://schemas.microsoft.com/office/drawing/2016/5/9/chartex" xmlns:cx4="http://schemas.microsoft.com/office/drawing/2016/5/10/chartex" xmlns:cx5="http://schemas.microsoft.com/office/drawing/2016/5/11/chartex" xmlns:cx6="http://schemas.microsoft.com/office/drawing/2016/5/12/chartex" xmlns:cx7="http://schemas.microsoft.com/office/drawing/2016/5/13/chartex" xmlns:cx8="http://schemas.microsoft.com/office/drawing/2016/5/14/chartex" xmlns:mc="http://schemas.openxmlformats.org/markup-compatibility/2006" xmlns:aink="http://schemas.microsoft.com/office/drawing/2016/ink" xmlns:am3d="http://schemas.microsoft.com/office/drawing/2017/model3d" xmlns:o="urn:schemas-microsoft-com:office:office" xmlns:r="http://schemas.openxmlformats.org/officeDocument/2006/relationships" xmlns:m="http://schemas.openxmlformats.org/officeDocument/2006/math" xmlns:v="urn:schemas-microsoft-com:vml" xmlns:wp14="http://schemas.microsoft.com/office/word/2010/wordprocessingDrawing" xmlns:wp="http://schemas.openxmlformats.org/drawingml/2006/wordprocessingDrawing" xmlns:w10="urn:schemas-microsoft-com:office:word" xmlns:w="http://schemas.openxmlformats.org/wordprocessingml/2006/main" xmlns:w14="http://schemas.microsoft.com/office/word/2010/wordml" xmlns:w15="http://schemas.microsoft.com/office/word/2012/wordml" xmlns:w16cex="http://schemas.microsoft.com/office/word/2018/wordml/cex" xmlns:w16cid="http://schemas.microsoft.com/office/word/2016/wordml/cid" xmlns:w16="http://schemas.microsoft.com/office/word/2018/wordml" xmlns:w16sdtdh="http://schemas.microsoft.com/office/word/2020/wordml/sdtdatahash" xmlns:w16se="http://schemas.microsoft.com/office/word/2015/wordml/symex" xmlns:wpg="http://schemas.microsoft.com/office/word/2010/wordprocessingGroup" xmlns:wpi="http://schemas.microsoft.com/office/word/2010/wordprocessingInk" xmlns:wne="http://schemas.microsoft.com/office/word/2006/wordml" xmlns:wps="http://schemas.microsoft.com/office/word/2010/wordprocessingShape" mc:Ignorable="w14 w15 w16se w16cid w16 w16cex w16sdtdh wp14">
+<w:numbering xmlns:wpc="http://schemas.microsoft.com/office/word/2010/wordprocessingCanvas" xmlns:cx="http://schemas.microsoft.com/office/drawing/2014/chartex" xmlns:cx1="http://schemas.microsoft.com/office/drawing/2015/9/8/chartex" xmlns:cx2="http://schemas.microsoft.com/office/drawing/2015/10/21/chartex" xmlns:cx3="http://schemas.microsoft.com/office/drawing/2016/5/9/chartex" xmlns:cx4="http://schemas.microsoft.com/office/drawing/2016/5/10/chartex" xmlns:cx5="http://schemas.microsoft.com/office/drawing/2016/5/11/chartex" xmlns:cx6="http://schemas.microsoft.com/office/drawing/2016/5/12/chartex" xmlns:cx7="http://schemas.microsoft.com/office/drawing/2016/5/13/chartex" xmlns:cx8="http://schemas.microsoft.com/office/drawing/2016/5/14/chartex" xmlns:mc="http://schemas.openxmlformats.org/markup-compatibility/2006" xmlns:aink="http://schemas.microsoft.com/office/drawing/2016/ink" xmlns:am3d="http://schemas.microsoft.com/office/drawing/2017/model3d" xmlns:o="urn:schemas-microsoft-com:office:office" xmlns:oel="http://schemas.microsoft.com/office/2019/extlst" xmlns:r="http://schemas.openxmlformats.org/officeDocument/2006/relationships" xmlns:m="http://schemas.openxmlformats.org/officeDocument/2006/math" xmlns:v="urn:schemas-microsoft-com:vml" xmlns:wp14="http://schemas.microsoft.com/office/word/2010/wordprocessingDrawing" xmlns:wp="http://schemas.openxmlformats.org/drawingml/2006/wordprocessingDrawing" xmlns:w10="urn:schemas-microsoft-com:office:word" xmlns:w="http://schemas.openxmlformats.org/wordprocessingml/2006/main" xmlns:w14="http://schemas.microsoft.com/office/word/2010/wordml" xmlns:w15="http://schemas.microsoft.com/office/word/2012/wordml" xmlns:w16cex="http://schemas.microsoft.com/office/word/2018/wordml/cex" xmlns:w16cid="http://schemas.microsoft.com/office/word/2016/wordml/cid" xmlns:w16="http://schemas.microsoft.com/office/word/2018/wordml" xmlns:w16sdtdh="http://schemas.microsoft.com/office/word/2020/wordml/sdtdatahash" xmlns:w16se="http://schemas.microsoft.com/office/word/2015/wordml/symex" xmlns:wpg="http://schemas.microsoft.com/office/word/2010/wordprocessingGroup" xmlns:wpi="http://schemas.microsoft.com/office/word/2010/wordprocessingInk" xmlns:wne="http://schemas.microsoft.com/office/word/2006/wordml" xmlns:wps="http://schemas.microsoft.com/office/word/2010/wordprocessingShape" mc:Ignorable="w14 w15 w16se w16cid w16 w16cex w16sdtdh wp14">
   <w:abstractNum w:abstractNumId="0" w15:restartNumberingAfterBreak="0">
     <w:nsid w:val="71DA15D0"/>
     <w:multiLevelType w:val="hybridMultilevel"/>
@@ -653,7 +805,7 @@
       </w:rPr>
     </w:lvl>
   </w:abstractNum>
-  <w:num w:numId="1">
+  <w:num w:numId="1" w16cid:durableId="1514686411">
     <w:abstractNumId w:val="0"/>
   </w:num>
 </w:numbering>
@@ -782,6 +934,7 @@
     <w:lsdException w:name="HTML Sample" w:semiHidden="1" w:unhideWhenUsed="1"/>
     <w:lsdException w:name="HTML Typewriter" w:semiHidden="1" w:unhideWhenUsed="1"/>
     <w:lsdException w:name="HTML Variable" w:semiHidden="1" w:unhideWhenUsed="1"/>
+    <w:lsdException w:name="Normal Table" w:semiHidden="1" w:unhideWhenUsed="1"/>
     <w:lsdException w:name="annotation subject" w:semiHidden="1" w:unhideWhenUsed="1"/>
     <w:lsdException w:name="No List" w:semiHidden="1" w:unhideWhenUsed="1"/>
     <w:lsdException w:name="Outline List 1" w:semiHidden="1" w:unhideWhenUsed="1"/>
@@ -828,8 +981,10 @@
     <w:lsdException w:name="Table Subtle 2" w:semiHidden="1" w:unhideWhenUsed="1"/>
     <w:lsdException w:name="Table Web 1" w:semiHidden="1" w:unhideWhenUsed="1"/>
     <w:lsdException w:name="Table Web 2" w:semiHidden="1" w:unhideWhenUsed="1"/>
+    <w:lsdException w:name="Table Web 3" w:semiHidden="1" w:unhideWhenUsed="1"/>
     <w:lsdException w:name="Balloon Text" w:semiHidden="1" w:unhideWhenUsed="1"/>
     <w:lsdException w:name="Table Grid" w:uiPriority="39"/>
+    <w:lsdException w:name="Table Theme" w:semiHidden="1" w:unhideWhenUsed="1"/>
     <w:lsdException w:name="Placeholder Text" w:semiHidden="1"/>
     <w:lsdException w:name="No Spacing" w:uiPriority="1" w:qFormat="1"/>
     <w:lsdException w:name="Light Shading" w:uiPriority="60"/>

</xml_diff>